<commit_message>
Remove temp word files
</commit_message>
<xml_diff>
--- a/module-5/brown-mysqlFunctions.docx
+++ b/module-5/brown-mysqlFunctions.docx
@@ -57,12 +57,21 @@
       </w:r>
     </w:p>
     <w:p>
+      <w:proofErr w:type="spellStart"/>
       <w:r>
         <w:rPr>
           <w:b/>
           <w:bCs/>
         </w:rPr>
-        <w:t>Dayofweek()</w:t>
+        <w:t>Dayofweek</w:t>
+      </w:r>
+      <w:proofErr w:type="spellEnd"/>
+      <w:r>
+        <w:rPr>
+          <w:b/>
+          <w:bCs/>
+        </w:rPr>
+        <w:t>()</w:t>
       </w:r>
       <w:r>
         <w:t xml:space="preserve"> </w:t>
@@ -80,7 +89,15 @@
         <w:t xml:space="preserve">: </w:t>
       </w:r>
       <w:r>
-        <w:t>select dayofweek("1993-02-04") as "my birth day";</w:t>
+        <w:t xml:space="preserve">select </w:t>
+      </w:r>
+      <w:proofErr w:type="spellStart"/>
+      <w:r>
+        <w:t>dayofweek</w:t>
+      </w:r>
+      <w:proofErr w:type="spellEnd"/>
+      <w:r>
+        <w:t>("1993-02-04") as "my birth day";</w:t>
       </w:r>
     </w:p>
     <w:p>
@@ -220,12 +237,21 @@
     <w:p/>
     <w:p/>
     <w:p>
+      <w:proofErr w:type="spellStart"/>
       <w:r>
         <w:rPr>
           <w:b/>
           <w:bCs/>
         </w:rPr>
-        <w:t>Concat()</w:t>
+        <w:t>Concat</w:t>
+      </w:r>
+      <w:proofErr w:type="spellEnd"/>
+      <w:r>
+        <w:rPr>
+          <w:b/>
+          <w:bCs/>
+        </w:rPr>
+        <w:t>()</w:t>
       </w:r>
       <w:r>
         <w:t xml:space="preserve"> </w:t>
@@ -234,7 +260,31 @@
         <w:t xml:space="preserve">- Ex- </w:t>
       </w:r>
       <w:r>
-        <w:t>SELECT CONCAT(first_name, " " , last_name) AS full_name FROM actor;</w:t>
+        <w:t>SELECT CONCAT(</w:t>
+      </w:r>
+      <w:proofErr w:type="spellStart"/>
+      <w:r>
+        <w:t>first_name</w:t>
+      </w:r>
+      <w:proofErr w:type="spellEnd"/>
+      <w:r>
+        <w:t xml:space="preserve">, " " , </w:t>
+      </w:r>
+      <w:proofErr w:type="spellStart"/>
+      <w:r>
+        <w:t>last_name</w:t>
+      </w:r>
+      <w:proofErr w:type="spellEnd"/>
+      <w:r>
+        <w:t xml:space="preserve">) AS </w:t>
+      </w:r>
+      <w:proofErr w:type="spellStart"/>
+      <w:r>
+        <w:t>full_name</w:t>
+      </w:r>
+      <w:proofErr w:type="spellEnd"/>
+      <w:r>
+        <w:t xml:space="preserve"> FROM actor;</w:t>
       </w:r>
     </w:p>
     <w:p>
@@ -272,7 +322,31 @@
         <w:t xml:space="preserve"> </w:t>
       </w:r>
       <w:r>
-        <w:t>SELECT CONCAT(first_name, " " , last_name) AS full_name FROM actor;</w:t>
+        <w:t>SELECT CONCAT(</w:t>
+      </w:r>
+      <w:proofErr w:type="spellStart"/>
+      <w:r>
+        <w:t>first_name</w:t>
+      </w:r>
+      <w:proofErr w:type="spellEnd"/>
+      <w:r>
+        <w:t xml:space="preserve">, " " , </w:t>
+      </w:r>
+      <w:proofErr w:type="spellStart"/>
+      <w:r>
+        <w:t>last_name</w:t>
+      </w:r>
+      <w:proofErr w:type="spellEnd"/>
+      <w:r>
+        <w:t xml:space="preserve">) AS </w:t>
+      </w:r>
+      <w:proofErr w:type="spellStart"/>
+      <w:r>
+        <w:t>full_name</w:t>
+      </w:r>
+      <w:proofErr w:type="spellEnd"/>
+      <w:r>
+        <w:t xml:space="preserve"> FROM actor;</w:t>
       </w:r>
       <w:r>
         <w:t xml:space="preserve"> this query returned 200 rows of names (# 3 &amp; 4). </w:t>

</xml_diff>